<commit_message>
Updated main.py to include CL case
</commit_message>
<xml_diff>
--- a/ExaminerTools/Docs and Forms/AlexSmith Training ConsentForm V1.1.docx
+++ b/ExaminerTools/Docs and Forms/AlexSmith Training ConsentForm V1.1.docx
@@ -5,7 +5,9 @@
     <w:p>
       <w:pPr>
         <w:pStyle w:val="Title"/>
+        <w:contextualSpacing/>
         <w:jc w:val="center"/>
+        <w:outlineLvl w:val="0"/>
       </w:pPr>
       <w:r>
         <w:t>Participant Consent Form</w:t>
@@ -18,7 +20,7 @@
       <w:pPr>
         <w:keepNext/>
         <w:keepLines/>
-        <w:spacing w:before="240" w:after="0"/>
+        <w:spacing w:after="0"/>
         <w:jc w:val="center"/>
         <w:outlineLvl w:val="0"/>
         <w:rPr>
@@ -140,6 +142,19 @@
         <w:jc w:val="both"/>
       </w:pPr>
       <w:r>
+        <w:t>Are willing to be recorded on video for further analysis.</w:t>
+      </w:r>
+    </w:p>
+    <w:p>
+      <w:pPr>
+        <w:pStyle w:val="ListParagraph"/>
+        <w:numPr>
+          <w:ilvl w:val="0"/>
+          <w:numId w:val="2"/>
+        </w:numPr>
+        <w:jc w:val="both"/>
+      </w:pPr>
+      <w:r>
         <w:t xml:space="preserve">Have been given the opportunity to discuss the study, and your role in the study with the researcher; </w:t>
       </w:r>
     </w:p>
@@ -316,8 +331,6 @@
       <w:r>
         <w:t>I understand that I may withdraw from inclusion in the study any time up to 2 weeks after completion, whereby all data gathered will be destroyed and not included in further works.</w:t>
       </w:r>
-      <w:bookmarkStart w:id="3" w:name="_GoBack"/>
-      <w:bookmarkEnd w:id="3"/>
     </w:p>
     <w:p>
       <w:pPr>
@@ -329,7 +342,12 @@
         <w:jc w:val="both"/>
       </w:pPr>
       <w:r>
-        <w:t>I agree to the University of the West of England keeping and processing the data I have provided during the course of this study. I understand that these data will be used only for the purpose(s) set out in the information sheet, and my consent is conditional upon the University complying with its duties and obligations under the Data Protection Act and the General Data Protection Regulation.</w:t>
+        <w:t xml:space="preserve">I agree to the University of the West of England keeping and processing the data I have provided during the course of this study. I understand that these data will be used only for the purpose(s) set out in the information sheet, and my consent is conditional upon the University complying with its duties and obligations under the Data Protection Act and </w:t>
+      </w:r>
+      <w:bookmarkStart w:id="3" w:name="_GoBack"/>
+      <w:bookmarkEnd w:id="3"/>
+      <w:r>
+        <w:t>the General Data Protection Regulation.</w:t>
       </w:r>
     </w:p>
     <w:p>
@@ -341,7 +359,7 @@
         </w:tabs>
         <w:spacing w:line="480" w:lineRule="auto"/>
         <w:rPr>
-          <w:sz w:val="14"/>
+          <w:sz w:val="6"/>
         </w:rPr>
       </w:pPr>
     </w:p>
@@ -382,8 +400,14 @@
       </w:pPr>
     </w:p>
     <w:p>
+      <w:pPr>
+        <w:spacing w:after="0"/>
+      </w:pPr>
       <w:r>
         <w:t>Contact details (only to be used with regards to the study):</w:t>
+      </w:r>
+      <w:r>
+        <w:br/>
       </w:r>
     </w:p>
     <w:p>
@@ -394,29 +418,17 @@
         <mc:AlternateContent>
           <mc:Choice Requires="wpg">
             <w:drawing>
-              <wp:anchor distT="0" distB="0" distL="114300" distR="114300" simplePos="0" relativeHeight="251659264" behindDoc="0" locked="0" layoutInCell="1" allowOverlap="1" wp14:anchorId="0011CD7F" wp14:editId="770DA114">
+              <wp:anchor distT="0" distB="0" distL="114300" distR="114300" simplePos="0" relativeHeight="251659264" behindDoc="0" locked="0" layoutInCell="1" allowOverlap="1" wp14:anchorId="0011CD7F" wp14:editId="0A15CEF7">
                 <wp:simplePos x="0" y="0"/>
                 <wp:positionH relativeFrom="margin">
-                  <wp:posOffset>228600</wp:posOffset>
+                  <wp:align>center</wp:align>
                 </wp:positionH>
                 <wp:positionV relativeFrom="paragraph">
-                  <wp:posOffset>297180</wp:posOffset>
+                  <wp:posOffset>355453</wp:posOffset>
                 </wp:positionV>
                 <wp:extent cx="6191250" cy="708025"/>
                 <wp:effectExtent l="0" t="0" r="0" b="0"/>
-                <wp:wrapThrough wrapText="bothSides">
-                  <wp:wrapPolygon edited="0">
-                    <wp:start x="16815" y="0"/>
-                    <wp:lineTo x="0" y="1743"/>
-                    <wp:lineTo x="0" y="16854"/>
-                    <wp:lineTo x="1130" y="18597"/>
-                    <wp:lineTo x="1263" y="20922"/>
-                    <wp:lineTo x="6181" y="20922"/>
-                    <wp:lineTo x="21534" y="19760"/>
-                    <wp:lineTo x="21534" y="0"/>
-                    <wp:lineTo x="16815" y="0"/>
-                  </wp:wrapPolygon>
-                </wp:wrapThrough>
+                <wp:wrapSquare wrapText="bothSides"/>
                 <wp:docPr id="4" name="Group 4"/>
                 <wp:cNvGraphicFramePr/>
                 <a:graphic xmlns:a="http://schemas.openxmlformats.org/drawingml/2006/main">
@@ -439,7 +451,7 @@
                           </pic:cNvPicPr>
                         </pic:nvPicPr>
                         <pic:blipFill>
-                          <a:blip r:embed="rId7" cstate="print">
+                          <a:blip r:embed="rId8" cstate="print">
                             <a:extLst>
                               <a:ext uri="{28A0092B-C50C-407E-A947-70E740481C1C}">
                                 <a14:useLocalDpi xmlns:a14="http://schemas.microsoft.com/office/drawing/2010/main" val="0"/>
@@ -473,7 +485,7 @@
                           </pic:cNvPicPr>
                         </pic:nvPicPr>
                         <pic:blipFill>
-                          <a:blip r:embed="rId8" cstate="print">
+                          <a:blip r:embed="rId9" cstate="print">
                             <a:extLst>
                               <a:ext uri="{28A0092B-C50C-407E-A947-70E740481C1C}">
                                 <a14:useLocalDpi xmlns:a14="http://schemas.microsoft.com/office/drawing/2010/main" val="0"/>
@@ -513,7 +525,7 @@
           </mc:Choice>
           <mc:Fallback>
             <w:pict>
-              <v:group w14:anchorId="28563669" id="Group 4" o:spid="_x0000_s1026" style="position:absolute;margin-left:18pt;margin-top:23.4pt;width:487.5pt;height:55.75pt;z-index:251659264;mso-position-horizontal-relative:margin;mso-width-relative:margin;mso-height-relative:margin" coordorigin=",-666" coordsize="59220,6775" o:gfxdata="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">
+              <v:group w14:anchorId="081CCD5A" id="Group 4" o:spid="_x0000_s1026" style="position:absolute;margin-left:0;margin-top:28pt;width:487.5pt;height:55.75pt;z-index:251659264;mso-position-horizontal:center;mso-position-horizontal-relative:margin;mso-width-relative:margin;mso-height-relative:margin" coordorigin=",-666" coordsize="59220,6775" o:gfxdata="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">
                 <v:shapetype id="_x0000_t75" coordsize="21600,21600" o:spt="75" o:preferrelative="t" path="m@4@5l@4@11@9@11@9@5xe" filled="f" stroked="f">
                   <v:stroke joinstyle="miter"/>
                   <v:formulas>
@@ -534,14 +546,14 @@
                   <o:lock v:ext="edit" aspectratio="t"/>
                 </v:shapetype>
                 <v:shape id="Picture 1" o:spid="_x0000_s1027" type="#_x0000_t75" style="position:absolute;width:16954;height:6108;visibility:visible;mso-wrap-style:square" o:gfxdata="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">
-                  <v:imagedata r:id="rId9" o:title=""/>
+                  <v:imagedata r:id="rId10" o:title=""/>
                   <v:path arrowok="t"/>
                 </v:shape>
                 <v:shape id="Picture 2" o:spid="_x0000_s1028" type="#_x0000_t75" style="position:absolute;left:46386;top:-666;width:12834;height:6285;visibility:visible;mso-wrap-style:square" o:gfxdata="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">
-                  <v:imagedata r:id="rId10" o:title=""/>
+                  <v:imagedata r:id="rId11" o:title=""/>
                   <v:path arrowok="t"/>
                 </v:shape>
-                <w10:wrap type="through" anchorx="margin"/>
+                <w10:wrap type="square" anchorx="margin"/>
               </v:group>
             </w:pict>
           </mc:Fallback>
@@ -553,10 +565,10 @@
       </w:r>
     </w:p>
     <w:sectPr>
-      <w:headerReference w:type="default" r:id="rId11"/>
-      <w:footerReference w:type="default" r:id="rId12"/>
+      <w:headerReference w:type="default" r:id="rId12"/>
+      <w:footerReference w:type="default" r:id="rId13"/>
       <w:pgSz w:w="11906" w:h="16838"/>
-      <w:pgMar w:top="720" w:right="720" w:bottom="720" w:left="720" w:header="709" w:footer="709" w:gutter="0"/>
+      <w:pgMar w:top="567" w:right="720" w:bottom="567" w:left="720" w:header="709" w:footer="709" w:gutter="0"/>
       <w:pgNumType w:start="1"/>
       <w:cols w:space="720"/>
       <w:docGrid w:linePitch="299"/>
@@ -1586,7 +1598,7 @@
     <w:charset w:val="00"/>
     <w:family w:val="swiss"/>
     <w:pitch w:val="variable"/>
-    <w:sig w:usb0="E0002AFF" w:usb1="4000ACFF" w:usb2="00000001" w:usb3="00000000" w:csb0="000001FF" w:csb1="00000000"/>
+    <w:sig w:usb0="E4002EFF" w:usb1="C000247B" w:usb2="00000009" w:usb3="00000000" w:csb0="000001FF" w:csb1="00000000"/>
   </w:font>
   <w:font w:name="Courier New">
     <w:panose1 w:val="02070309020205020404"/>
@@ -1600,7 +1612,7 @@
     <w:charset w:val="00"/>
     <w:family w:val="roman"/>
     <w:pitch w:val="variable"/>
-    <w:sig w:usb0="E0002AFF" w:usb1="C0007843" w:usb2="00000009" w:usb3="00000000" w:csb0="000001FF" w:csb1="00000000"/>
+    <w:sig w:usb0="E0002EFF" w:usb1="C000785B" w:usb2="00000009" w:usb3="00000000" w:csb0="000001FF" w:csb1="00000000"/>
   </w:font>
   <w:font w:name="Wingdings">
     <w:panose1 w:val="05000000000000000000"/>
@@ -1627,7 +1639,7 @@
     <w:charset w:val="00"/>
     <w:family w:val="swiss"/>
     <w:pitch w:val="variable"/>
-    <w:sig w:usb0="A0002AEF" w:usb1="4000207B" w:usb2="00000000" w:usb3="00000000" w:csb0="000001FF" w:csb1="00000000"/>
+    <w:sig w:usb0="E4002EFF" w:usb1="C000247B" w:usb2="00000009" w:usb3="00000000" w:csb0="000001FF" w:csb1="00000000"/>
   </w:font>
   <w:font w:name="Segoe UI">
     <w:panose1 w:val="020B0502040204020203"/>
@@ -1662,6 +1674,7 @@
   <w:rsids>
     <w:rsidRoot w:val="00BC19A9"/>
     <w:rsid w:val="000748A6"/>
+    <w:rsid w:val="00254BE9"/>
     <w:rsid w:val="00297611"/>
     <w:rsid w:val="0035590F"/>
     <w:rsid w:val="00795A04"/>
@@ -2440,4 +2453,16 @@
     </a:ext>
   </a:extLst>
 </a:theme>
+</file>
+
+<file path=customXml/item1.xml><?xml version="1.0" encoding="utf-8"?>
+<b:Sources xmlns:b="http://schemas.openxmlformats.org/officeDocument/2006/bibliography" xmlns="http://schemas.openxmlformats.org/officeDocument/2006/bibliography" SelectedStyle="\APASixthEditionOfficeOnline.xsl" StyleName="APA" Version="6"/>
+</file>
+
+<file path=customXml/itemProps1.xml><?xml version="1.0" encoding="utf-8"?>
+<ds:datastoreItem xmlns:ds="http://schemas.openxmlformats.org/officeDocument/2006/customXml" ds:itemID="{C157B508-4200-49E5-BDE1-2798C623FE6A}">
+  <ds:schemaRefs>
+    <ds:schemaRef ds:uri="http://schemas.openxmlformats.org/officeDocument/2006/bibliography"/>
+  </ds:schemaRefs>
+</ds:datastoreItem>
 </file>
</xml_diff>